<commit_message>
MaJ des tâches pour gérer la marge au niveau de la somme finale
</commit_message>
<xml_diff>
--- a/Dieudonne_Antoine_1_projet_08_2025.docx
+++ b/Dieudonne_Antoine_1_projet_08_2025.docx
@@ -72,29 +72,7 @@
           <w:sz w:val="48"/>
           <w:szCs w:val="48"/>
         </w:rPr>
-        <w:t xml:space="preserve">Application </w:t>
-      </w:r>
-      <w:proofErr w:type="spellStart"/>
-      <w:r>
-        <w:rPr>
-          <w:rFonts w:ascii="Open Sans" w:eastAsia="Open Sans" w:hAnsi="Open Sans" w:cs="Open Sans"/>
-          <w:b/>
-          <w:color w:val="0B5394"/>
-          <w:sz w:val="48"/>
-          <w:szCs w:val="48"/>
-        </w:rPr>
-        <w:t>DeliveryFit</w:t>
-      </w:r>
-      <w:proofErr w:type="spellEnd"/>
-      <w:r>
-        <w:rPr>
-          <w:rFonts w:ascii="Open Sans" w:eastAsia="Open Sans" w:hAnsi="Open Sans" w:cs="Open Sans"/>
-          <w:b/>
-          <w:color w:val="0B5394"/>
-          <w:sz w:val="48"/>
-          <w:szCs w:val="48"/>
-        </w:rPr>
-        <w:t xml:space="preserve"> </w:t>
+        <w:t xml:space="preserve">Application DeliveryFit </w:t>
       </w:r>
       <w:r>
         <w:rPr>
@@ -204,29 +182,8 @@
       <w:pPr>
         <w:pStyle w:val="Standard"/>
       </w:pPr>
-      <w:proofErr w:type="spellStart"/>
       <w:r>
-        <w:t>Alisa’s</w:t>
-      </w:r>
-      <w:proofErr w:type="spellEnd"/>
-      <w:r>
-        <w:t xml:space="preserve"> </w:t>
-      </w:r>
-      <w:proofErr w:type="spellStart"/>
-      <w:r>
-        <w:t>Closet</w:t>
-      </w:r>
-      <w:proofErr w:type="spellEnd"/>
-      <w:r>
-        <w:t xml:space="preserve"> est un détaillant de vêtements français depuis plus de 10 ans, disposant d'une application en ligne permettant aux clients de commander et se faire livrer. Le système actuel centralise les expéditions depuis un seul centre de livraison, ce qui entraîne des délais et des coûts supplémentaires. L’entreprise souhaite optimiser ce processus en intégrant l’application </w:t>
-      </w:r>
-      <w:proofErr w:type="spellStart"/>
-      <w:r>
-        <w:t>DeliveryFit</w:t>
-      </w:r>
-      <w:proofErr w:type="spellEnd"/>
-      <w:r>
-        <w:t>, capable de déterminer le point d’expédition optimal en fonction de la proximité et de la disponibilité des articles.</w:t>
+        <w:t>Alisa’s Closet est un détaillant de vêtements français depuis plus de 10 ans, disposant d'une application en ligne permettant aux clients de commander et se faire livrer. Le système actuel centralise les expéditions depuis un seul centre de livraison, ce qui entraîne des délais et des coûts supplémentaires. L’entreprise souhaite optimiser ce processus en intégrant l’application DeliveryFit, capable de déterminer le point d’expédition optimal en fonction de la proximité et de la disponibilité des articles.</w:t>
       </w:r>
     </w:p>
     <w:p>
@@ -263,13 +220,8 @@
       </w:r>
     </w:p>
     <w:p>
-      <w:proofErr w:type="spellStart"/>
       <w:r>
-        <w:t>DeliveryFit</w:t>
-      </w:r>
-      <w:proofErr w:type="spellEnd"/>
-      <w:r>
-        <w:t xml:space="preserve"> interviendra lors de la validation du panier sur le site e-commerce existant. Elle récupérera l'adresse de livraison, la liste des articles achetés, et la liste des magasins de l’enseigne, pour déterminer le lieu d’expédition optimal (centre de livraison ou magasin) et renvoyer cette information au client avant paiement.</w:t>
+        <w:t>DeliveryFit interviendra lors de la validation du panier sur le site e-commerce existant. Elle récupérera l'adresse de livraison, la liste des articles achetés, et la liste des magasins de l’enseigne, pour déterminer le lieu d’expédition optimal (centre de livraison ou magasin) et renvoyer cette information au client avant paiement.</w:t>
       </w:r>
     </w:p>
     <w:p>
@@ -365,23 +317,7 @@
           <w:b/>
           <w:bCs/>
         </w:rPr>
-        <w:t xml:space="preserve">Créer l'application Frontend via </w:t>
-      </w:r>
-      <w:proofErr w:type="spellStart"/>
-      <w:r>
-        <w:rPr>
-          <w:b/>
-          <w:bCs/>
-        </w:rPr>
-        <w:t>Angular</w:t>
-      </w:r>
-      <w:proofErr w:type="spellEnd"/>
-      <w:r>
-        <w:rPr>
-          <w:b/>
-          <w:bCs/>
-        </w:rPr>
-        <w:t xml:space="preserve"> : </w:t>
+        <w:t xml:space="preserve">Créer l'application Frontend via Angular : </w:t>
       </w:r>
       <w:r>
         <w:t>Créer la page de validation du panier avec les informations d'expédition</w:t>
@@ -410,23 +346,7 @@
           <w:rFonts w:cs="Arial"/>
           <w:szCs w:val="22"/>
         </w:rPr>
-        <w:t xml:space="preserve">créer un service permettant le transfert des informations de livraison au backend, créer des modèles de données pour faciliter la structure des </w:t>
-      </w:r>
-      <w:proofErr w:type="spellStart"/>
-      <w:r>
-        <w:rPr>
-          <w:rFonts w:cs="Arial"/>
-          <w:szCs w:val="22"/>
-        </w:rPr>
-        <w:t>DTOs</w:t>
-      </w:r>
-      <w:proofErr w:type="spellEnd"/>
-      <w:r>
-        <w:rPr>
-          <w:rFonts w:cs="Arial"/>
-          <w:szCs w:val="22"/>
-        </w:rPr>
-        <w:t>, créer une méthode dans le service pour transmettre les informations de livraison (articles de la commande, contact, adresse de livraison) et création d'une page d'attente de la récupération d'un point d'expédition</w:t>
+        <w:t>créer un service permettant le transfert des informations de livraison au backend, créer des modèles de données pour faciliter la structure des DTOs, créer une méthode dans le service pour transmettre les informations de livraison (articles de la commande, contact, adresse de livraison) et création d'une page d'attente de la récupération d'un point d'expédition</w:t>
       </w:r>
     </w:p>
     <w:p>
@@ -446,23 +366,7 @@
           <w:b/>
           <w:bCs/>
         </w:rPr>
-        <w:t xml:space="preserve">Réaliser les tests unitaires de la partie frontend avec </w:t>
-      </w:r>
-      <w:proofErr w:type="spellStart"/>
-      <w:r>
-        <w:rPr>
-          <w:b/>
-          <w:bCs/>
-        </w:rPr>
-        <w:t>Jest</w:t>
-      </w:r>
-      <w:proofErr w:type="spellEnd"/>
-      <w:r>
-        <w:rPr>
-          <w:b/>
-          <w:bCs/>
-        </w:rPr>
-        <w:t xml:space="preserve"> : </w:t>
+        <w:t xml:space="preserve">Réaliser les tests unitaires de la partie frontend avec Jest : </w:t>
       </w:r>
       <w:r>
         <w:t>Mise en place d’une batterie de tests en lien avec les formulaires (vérifications des envois de requêtes, des erreurs potentielles, présence de messages personnalisés et autre validation des champs)</w:t>
@@ -481,23 +385,7 @@
           <w:b/>
           <w:bCs/>
         </w:rPr>
-        <w:t xml:space="preserve">Intercepter l'URL du site de vente en ligne et rediriger vers </w:t>
-      </w:r>
-      <w:proofErr w:type="spellStart"/>
-      <w:r>
-        <w:rPr>
-          <w:b/>
-          <w:bCs/>
-        </w:rPr>
-        <w:t>DeliveryFit</w:t>
-      </w:r>
-      <w:proofErr w:type="spellEnd"/>
-      <w:r>
-        <w:rPr>
-          <w:b/>
-          <w:bCs/>
-        </w:rPr>
-        <w:t xml:space="preserve"> : </w:t>
+        <w:t xml:space="preserve">Intercepter l'URL du site de vente en ligne et rediriger vers DeliveryFit : </w:t>
       </w:r>
       <w:r>
         <w:t>Mettre</w:t>
@@ -533,15 +421,7 @@
         <w:t>Créer l'application Backend via Spring Boot</w:t>
       </w:r>
       <w:r>
-        <w:t xml:space="preserve"> : Créer un repository permettant la récupération des établissements et de leurs stocks, créer un service permettant le traitement des établissement et de leurs stocks, créer une méthode permettant de récupérer en BDD les établissements disponibles pour une livraison dans un rayon </w:t>
-      </w:r>
-      <w:proofErr w:type="spellStart"/>
-      <w:r>
-        <w:t>pré-défini</w:t>
-      </w:r>
-      <w:proofErr w:type="spellEnd"/>
-      <w:r>
-        <w:t xml:space="preserve">, comparer dans une méthode du service les distances entre les magasins et / ou le centre de livraison et le domicile, créer une méthode permettant le calcul du temps de trajet depuis chaque endroit vers le domicile de la personne et l'obtention de la route la plus rapide, créer un DTO d'un lieu d'expédition, d'une adresse de livraison, de la date potentielle d'expédition et estimation du temps de trajet / date d'arrivée, utiliser le DTO pour envoyer les informations au contrôleur, créer un contrôleur dans l'API pour, à partir d'un DTO d'informations de panier et d'une adresse client, retourner un DTO contenant la réponse appropriée </w:t>
+        <w:t xml:space="preserve"> : Créer un repository permettant la récupération des établissements et de leurs stocks, créer un service permettant le traitement des établissement et de leurs stocks, créer une méthode permettant de récupérer en BDD les établissements disponibles pour une livraison dans un rayon pré-défini, comparer dans une méthode du service les distances entre les magasins et / ou le centre de livraison et le domicile, créer une méthode permettant le calcul du temps de trajet depuis chaque endroit vers le domicile de la personne et l'obtention de la route la plus rapide, créer un DTO d'un lieu d'expédition, d'une adresse de livraison, de la date potentielle d'expédition et estimation du temps de trajet / date d'arrivée, utiliser le DTO pour envoyer les informations au contrôleur, créer un contrôleur dans l'API pour, à partir d'un DTO d'informations de panier et d'une adresse client, retourner un DTO contenant la réponse appropriée </w:t>
       </w:r>
     </w:p>
     <w:p>
@@ -600,15 +480,7 @@
         <w:t xml:space="preserve"> et c</w:t>
       </w:r>
       <w:r>
-        <w:t xml:space="preserve">réer la redirection de </w:t>
-      </w:r>
-      <w:proofErr w:type="spellStart"/>
-      <w:r>
-        <w:t>DeliveryFit</w:t>
-      </w:r>
-      <w:proofErr w:type="spellEnd"/>
-      <w:r>
-        <w:t xml:space="preserve"> vers le site de vente en ligne</w:t>
+        <w:t>réer la redirection de DeliveryFit vers le site de vente en ligne</w:t>
       </w:r>
       <w:r>
         <w:t xml:space="preserve"> une fois la livraison confirmée par l’utilisateur</w:t>
@@ -636,15 +508,7 @@
         <w:t xml:space="preserve">Vérifier </w:t>
       </w:r>
       <w:r>
-        <w:t xml:space="preserve">que l’application </w:t>
-      </w:r>
-      <w:proofErr w:type="spellStart"/>
-      <w:r>
-        <w:t>DeliveryFit</w:t>
-      </w:r>
-      <w:proofErr w:type="spellEnd"/>
-      <w:r>
-        <w:t xml:space="preserve"> se lance bien au bon moment de la réalisation d’une commande par l’utilisation, que les requêtes entre l’API et l’application frontend ont bien lieu et retournent les bonnes valeurs. Vérifier également que les messages d’erreurs soient affichés à l’utilisateur en cas de soucis éventuel et enfin que </w:t>
+        <w:t xml:space="preserve">que l’application DeliveryFit se lance bien au bon moment de la réalisation d’une commande par l’utilisation, que les requêtes entre l’API et l’application frontend ont bien lieu et retournent les bonnes valeurs. Vérifier également que les messages d’erreurs soient affichés à l’utilisateur en cas de soucis éventuel et enfin que </w:t>
       </w:r>
       <w:r>
         <w:t>la redirection en cas d'appui sur le bouton</w:t>
@@ -680,15 +544,7 @@
         <w:t> </w:t>
       </w:r>
       <w:r>
-        <w:t xml:space="preserve">: Mettre en place un potentiel micro-service dont le déclenchement serait basé sur la réception d’un message provenant d’une queue </w:t>
-      </w:r>
-      <w:proofErr w:type="spellStart"/>
-      <w:r>
-        <w:t>RabbitMQ</w:t>
-      </w:r>
-      <w:proofErr w:type="spellEnd"/>
-      <w:r>
-        <w:t xml:space="preserve"> ou d’un flux avec Kafka et qui aurait pour but l’envoi d’un email au gérant d’un magasin pour l’informer d’une nouvelle commande</w:t>
+        <w:t>: Mettre en place un potentiel micro-service dont le déclenchement serait basé sur la réception d’un message provenant d’une queue RabbitMQ ou d’un flux avec Kafka et qui aurait pour but l’envoi d’un email au gérant d’un magasin pour l’informer d’une nouvelle commande</w:t>
       </w:r>
     </w:p>
     <w:p>
@@ -782,35 +638,7 @@
         <w:rPr>
           <w:iCs/>
         </w:rPr>
-        <w:t>Les tâches les plus simples se sont vues attribuer la valeur de 1 et les plus complexes sont évaluées à un score de 8. Les plus complexes sont en général dans la section backend de l’applicatif et sont en lien avec la réalisation de l’algorithme de sélection automatique de l’établissement d’expédition. Cet algorithme va demander de la recherche afin de combiner en une logique métier un équivalent en classique « </w:t>
-      </w:r>
-      <w:proofErr w:type="spellStart"/>
-      <w:r>
-        <w:rPr>
-          <w:iCs/>
-        </w:rPr>
-        <w:t>shortest</w:t>
-      </w:r>
-      <w:proofErr w:type="spellEnd"/>
-      <w:r>
-        <w:rPr>
-          <w:iCs/>
-        </w:rPr>
-        <w:t xml:space="preserve"> </w:t>
-      </w:r>
-      <w:proofErr w:type="spellStart"/>
-      <w:r>
-        <w:rPr>
-          <w:iCs/>
-        </w:rPr>
-        <w:t>path</w:t>
-      </w:r>
-      <w:proofErr w:type="spellEnd"/>
-      <w:r>
-        <w:rPr>
-          <w:iCs/>
-        </w:rPr>
-        <w:t xml:space="preserve"> » et à une vérification des stocks d’un établissement. Cela se fera sans doute sous la forme d’une </w:t>
+        <w:t xml:space="preserve">Les tâches les plus simples se sont vues attribuer la valeur de 1 et les plus complexes sont évaluées à un score de 8. Les plus complexes sont en général dans la section backend de l’applicatif et sont en lien avec la réalisation de l’algorithme de sélection automatique de l’établissement d’expédition. Cet algorithme va demander de la recherche afin de combiner en une logique métier un équivalent en classique « shortest path » et à une vérification des stocks d’un établissement. Cela se fera sans doute sous la forme d’une </w:t>
       </w:r>
       <w:r>
         <w:rPr>
@@ -929,10 +757,7 @@
               <w:spacing w:line="240" w:lineRule="auto"/>
             </w:pPr>
             <w:r>
-              <w:t>T</w:t>
-            </w:r>
-            <w:r>
-              <w:t>emps</w:t>
+              <w:t>Temps</w:t>
             </w:r>
           </w:p>
         </w:tc>
@@ -1045,10 +870,7 @@
               <w:t>0,</w:t>
             </w:r>
             <w:r>
-              <w:t>2</w:t>
-            </w:r>
-            <w:r>
-              <w:t>5</w:t>
+              <w:t>1</w:t>
             </w:r>
           </w:p>
         </w:tc>
@@ -1161,10 +983,7 @@
               <w:t>0,</w:t>
             </w:r>
             <w:r>
-              <w:t>2</w:t>
-            </w:r>
-            <w:r>
-              <w:t>5</w:t>
+              <w:t>1</w:t>
             </w:r>
           </w:p>
         </w:tc>
@@ -1222,13 +1041,8 @@
               <w:spacing w:line="240" w:lineRule="auto"/>
             </w:pPr>
             <w:r>
-              <w:t xml:space="preserve">Réaliser la redirection vers l’application </w:t>
-            </w:r>
-            <w:proofErr w:type="spellStart"/>
-            <w:r>
-              <w:t>DeliveryFit</w:t>
-            </w:r>
-            <w:proofErr w:type="spellEnd"/>
+              <w:t>Réaliser la redirection vers l’application DeliveryFit</w:t>
+            </w:r>
           </w:p>
         </w:tc>
         <w:tc>
@@ -1279,7 +1093,10 @@
               <w:spacing w:line="240" w:lineRule="auto"/>
             </w:pPr>
             <w:r>
-              <w:t>0,5</w:t>
+              <w:t>0,</w:t>
+            </w:r>
+            <w:r>
+              <w:t>1</w:t>
             </w:r>
           </w:p>
         </w:tc>
@@ -1389,7 +1206,10 @@
               <w:spacing w:line="240" w:lineRule="auto"/>
             </w:pPr>
             <w:r>
-              <w:t>0,5</w:t>
+              <w:t>0,</w:t>
+            </w:r>
+            <w:r>
+              <w:t>1</w:t>
             </w:r>
           </w:p>
         </w:tc>
@@ -1499,7 +1319,7 @@
               <w:spacing w:line="240" w:lineRule="auto"/>
             </w:pPr>
             <w:r>
-              <w:t>1</w:t>
+              <w:t>0.5</w:t>
             </w:r>
           </w:p>
         </w:tc>
@@ -1719,7 +1539,10 @@
               <w:spacing w:line="240" w:lineRule="auto"/>
             </w:pPr>
             <w:r>
-              <w:t>0,5</w:t>
+              <w:t>0,</w:t>
+            </w:r>
+            <w:r>
+              <w:t>1</w:t>
             </w:r>
           </w:p>
         </w:tc>
@@ -1942,7 +1765,10 @@
               <w:spacing w:line="240" w:lineRule="auto"/>
             </w:pPr>
             <w:r>
-              <w:t>0,25</w:t>
+              <w:t>0,</w:t>
+            </w:r>
+            <w:r>
+              <w:t>1</w:t>
             </w:r>
           </w:p>
         </w:tc>
@@ -2272,7 +2098,7 @@
               <w:spacing w:line="240" w:lineRule="auto"/>
             </w:pPr>
             <w:r>
-              <w:t>1</w:t>
+              <w:t>0.5</w:t>
             </w:r>
           </w:p>
         </w:tc>
@@ -2500,7 +2326,13 @@
               <w:rPr>
                 <w:i/>
               </w:rPr>
-              <w:t>0,5</w:t>
+              <w:t>0,</w:t>
+            </w:r>
+            <w:r>
+              <w:rPr>
+                <w:i/>
+              </w:rPr>
+              <w:t>25</w:t>
             </w:r>
           </w:p>
         </w:tc>
@@ -2529,7 +2361,13 @@
               <w:rPr>
                 <w:i/>
               </w:rPr>
-              <w:t>0,25</w:t>
+              <w:t>0,</w:t>
+            </w:r>
+            <w:r>
+              <w:rPr>
+                <w:i/>
+              </w:rPr>
+              <w:t>1</w:t>
             </w:r>
           </w:p>
         </w:tc>
@@ -2623,7 +2461,7 @@
               <w:spacing w:line="240" w:lineRule="auto"/>
             </w:pPr>
             <w:r>
-              <w:t>1</w:t>
+              <w:t>0.5</w:t>
             </w:r>
           </w:p>
         </w:tc>
@@ -2649,7 +2487,10 @@
               <w:spacing w:line="240" w:lineRule="auto"/>
             </w:pPr>
             <w:r>
-              <w:t>0,5</w:t>
+              <w:t>0,</w:t>
+            </w:r>
+            <w:r>
+              <w:t>25</w:t>
             </w:r>
           </w:p>
         </w:tc>
@@ -2843,7 +2684,7 @@
               <w:spacing w:line="240" w:lineRule="auto"/>
             </w:pPr>
             <w:r>
-              <w:t>1</w:t>
+              <w:t>0,5</w:t>
             </w:r>
           </w:p>
         </w:tc>
@@ -2953,7 +2794,7 @@
               <w:spacing w:line="240" w:lineRule="auto"/>
             </w:pPr>
             <w:r>
-              <w:t>1</w:t>
+              <w:t>0,5</w:t>
             </w:r>
           </w:p>
         </w:tc>
@@ -3232,13 +3073,8 @@
             </w:pPr>
             <w:r>
               <w:lastRenderedPageBreak/>
-              <w:t xml:space="preserve">Réaliser des tests E2E pour valider la navigation depuis, dans et vers l’application </w:t>
-            </w:r>
-            <w:proofErr w:type="spellStart"/>
-            <w:r>
-              <w:t>DeliveryFit</w:t>
-            </w:r>
-            <w:proofErr w:type="spellEnd"/>
+              <w:t>Réaliser des tests E2E pour valider la navigation depuis, dans et vers l’application DeliveryFit</w:t>
+            </w:r>
           </w:p>
         </w:tc>
         <w:tc>
@@ -3399,7 +3235,10 @@
               <w:spacing w:line="240" w:lineRule="auto"/>
             </w:pPr>
             <w:r>
-              <w:t>0,5</w:t>
+              <w:t>0,</w:t>
+            </w:r>
+            <w:r>
+              <w:t>25</w:t>
             </w:r>
           </w:p>
         </w:tc>
@@ -3425,7 +3264,10 @@
               <w:spacing w:line="240" w:lineRule="auto"/>
             </w:pPr>
             <w:r>
-              <w:t>0,25</w:t>
+              <w:t>0</w:t>
+            </w:r>
+            <w:r>
+              <w:t>,25</w:t>
             </w:r>
           </w:p>
         </w:tc>
@@ -3457,15 +3299,7 @@
               <w:spacing w:line="240" w:lineRule="auto"/>
             </w:pPr>
             <w:r>
-              <w:t xml:space="preserve">Vérifier la sécurité de l’application </w:t>
-            </w:r>
-            <w:proofErr w:type="spellStart"/>
-            <w:r>
-              <w:t>DeliveryFit</w:t>
-            </w:r>
-            <w:proofErr w:type="spellEnd"/>
-            <w:r>
-              <w:t xml:space="preserve"> (authentification requise, routes et méthode de transfert des données entre backend et frontend)</w:t>
+              <w:t>Vérifier la sécurité de l’application DeliveryFit (authentification requise, routes et méthode de transfert des données entre backend et frontend)</w:t>
             </w:r>
           </w:p>
         </w:tc>
@@ -3627,7 +3461,10 @@
               <w:spacing w:line="240" w:lineRule="auto"/>
             </w:pPr>
             <w:r>
-              <w:t>0,5</w:t>
+              <w:t>0,</w:t>
+            </w:r>
+            <w:r>
+              <w:t>2</w:t>
             </w:r>
           </w:p>
         </w:tc>
@@ -3653,7 +3490,7 @@
               <w:spacing w:line="240" w:lineRule="auto"/>
             </w:pPr>
             <w:r>
-              <w:t>0,25</w:t>
+              <w:t>0</w:t>
             </w:r>
           </w:p>
         </w:tc>
@@ -3737,7 +3574,10 @@
               <w:spacing w:line="240" w:lineRule="auto"/>
             </w:pPr>
             <w:r>
-              <w:t>0,5</w:t>
+              <w:t>0,</w:t>
+            </w:r>
+            <w:r>
+              <w:t>2</w:t>
             </w:r>
           </w:p>
         </w:tc>
@@ -3763,7 +3603,7 @@
               <w:spacing w:line="240" w:lineRule="auto"/>
             </w:pPr>
             <w:r>
-              <w:t>0,25</w:t>
+              <w:t>0</w:t>
             </w:r>
           </w:p>
         </w:tc>
@@ -3847,7 +3687,7 @@
               <w:spacing w:line="240" w:lineRule="auto"/>
             </w:pPr>
             <w:r>
-              <w:t>0,25</w:t>
+              <w:t>0,2</w:t>
             </w:r>
           </w:p>
         </w:tc>
@@ -3919,35 +3759,7 @@
         <w:rPr>
           <w:i/>
         </w:rPr>
-        <w:t xml:space="preserve">Les coûts ont été calculés en se basant sur la séparation des compétences au sein de l’équipe. La présence d’un développeur frontend et d’un développeur backend permet dans un premier temps la séparation de l’applicatif et de son développement en deux grandes sections (l’application </w:t>
-      </w:r>
-      <w:proofErr w:type="spellStart"/>
-      <w:r>
-        <w:rPr>
-          <w:i/>
-        </w:rPr>
-        <w:t>Angular</w:t>
-      </w:r>
-      <w:proofErr w:type="spellEnd"/>
-      <w:r>
-        <w:rPr>
-          <w:i/>
-        </w:rPr>
-        <w:t xml:space="preserve"> et le </w:t>
-      </w:r>
-      <w:proofErr w:type="spellStart"/>
-      <w:r>
-        <w:rPr>
-          <w:i/>
-        </w:rPr>
-        <w:t>microservice</w:t>
-      </w:r>
-      <w:proofErr w:type="spellEnd"/>
-      <w:r>
-        <w:rPr>
-          <w:i/>
-        </w:rPr>
-        <w:t xml:space="preserve"> en Spring Boot). De la sorte, il est possible de permettre le travail en parallèle de deux individus. L’architecte se chargera se son côté des tâches plus en lien avec de la conception et du déploiement, de sorte à ne pas avoir à intervenir dans le travail des deux autres membres. Il se chargera aussi de la présentation des livrables au client, ce également dans le but de ne pas ralentir le développement et d’offrir des réponses plus adaptées aux questions possibles du client, ce via sa plus grande expérience.</w:t>
+        <w:t>Les coûts ont été calculés en se basant sur la séparation des compétences au sein de l’équipe. La présence d’un développeur frontend et d’un développeur backend permet dans un premier temps la séparation de l’applicatif et de son développement en deux grandes sections (l’application Angular et le microservice en Spring Boot). De la sorte, il est possible de permettre le travail en parallèle de deux individus. L’architecte se chargera se son côté des tâches plus en lien avec de la conception et du déploiement, de sorte à ne pas avoir à intervenir dans le travail des deux autres membres. Il se chargera aussi de la présentation des livrables au client, ce également dans le but de ne pas ralentir le développement et d’offrir des réponses plus adaptées aux questions possibles du client, ce via sa plus grande expérience.</w:t>
       </w:r>
     </w:p>
     <w:p>
@@ -4162,13 +3974,7 @@
               </w:rPr>
             </w:pPr>
             <w:r>
-              <w:t>0,</w:t>
-            </w:r>
-            <w:r>
-              <w:t>2</w:t>
-            </w:r>
-            <w:r>
-              <w:t>5</w:t>
+              <w:t>0,1</w:t>
             </w:r>
           </w:p>
         </w:tc>
@@ -4264,13 +4070,7 @@
               <w:rPr>
                 <w:i/>
               </w:rPr>
-              <w:t>2</w:t>
-            </w:r>
-            <w:r>
-              <w:rPr>
-                <w:i/>
-              </w:rPr>
-              <w:t>00</w:t>
+              <w:t>80</w:t>
             </w:r>
           </w:p>
         </w:tc>
@@ -4330,13 +4130,7 @@
               </w:rPr>
             </w:pPr>
             <w:r>
-              <w:t>0,</w:t>
-            </w:r>
-            <w:r>
-              <w:t>2</w:t>
-            </w:r>
-            <w:r>
-              <w:t>5</w:t>
+              <w:t>0,1</w:t>
             </w:r>
           </w:p>
         </w:tc>
@@ -4432,13 +4226,7 @@
               <w:rPr>
                 <w:i/>
               </w:rPr>
-              <w:t>2</w:t>
-            </w:r>
-            <w:r>
-              <w:rPr>
-                <w:i/>
-              </w:rPr>
-              <w:t>00</w:t>
+              <w:t>80</w:t>
             </w:r>
           </w:p>
         </w:tc>
@@ -4469,13 +4257,8 @@
               </w:rPr>
             </w:pPr>
             <w:r>
-              <w:t xml:space="preserve">Réaliser la redirection vers l’application </w:t>
-            </w:r>
-            <w:proofErr w:type="spellStart"/>
-            <w:r>
-              <w:t>DeliveryFit</w:t>
-            </w:r>
-            <w:proofErr w:type="spellEnd"/>
+              <w:t>Réaliser la redirection vers l’application DeliveryFit</w:t>
+            </w:r>
           </w:p>
         </w:tc>
         <w:tc>
@@ -4503,7 +4286,7 @@
               </w:rPr>
             </w:pPr>
             <w:r>
-              <w:t>0,5</w:t>
+              <w:t>0,1</w:t>
             </w:r>
           </w:p>
         </w:tc>
@@ -4599,7 +4382,7 @@
               <w:rPr>
                 <w:i/>
               </w:rPr>
-              <w:t>350</w:t>
+              <w:t>70</w:t>
             </w:r>
           </w:p>
         </w:tc>
@@ -4659,7 +4442,7 @@
               </w:rPr>
             </w:pPr>
             <w:r>
-              <w:t>0,5</w:t>
+              <w:t>0,1</w:t>
             </w:r>
           </w:p>
         </w:tc>
@@ -4755,7 +4538,7 @@
               <w:rPr>
                 <w:i/>
               </w:rPr>
-              <w:t>350</w:t>
+              <w:t>70</w:t>
             </w:r>
           </w:p>
         </w:tc>
@@ -4815,7 +4598,13 @@
               </w:rPr>
             </w:pPr>
             <w:r>
-              <w:t>1</w:t>
+              <w:t>0.</w:t>
+            </w:r>
+            <w:r>
+              <w:t>7</w:t>
+            </w:r>
+            <w:r>
+              <w:t>5</w:t>
             </w:r>
           </w:p>
         </w:tc>
@@ -4911,7 +4700,7 @@
               <w:rPr>
                 <w:i/>
               </w:rPr>
-              <w:t>700</w:t>
+              <w:t>525</w:t>
             </w:r>
           </w:p>
         </w:tc>
@@ -4971,7 +4760,13 @@
               </w:rPr>
             </w:pPr>
             <w:r>
-              <w:t>0,5</w:t>
+              <w:t>0,</w:t>
+            </w:r>
+            <w:r>
+              <w:t>7</w:t>
+            </w:r>
+            <w:r>
+              <w:t>5</w:t>
             </w:r>
           </w:p>
         </w:tc>
@@ -5067,7 +4862,7 @@
               <w:rPr>
                 <w:i/>
               </w:rPr>
-              <w:t>350</w:t>
+              <w:t>525</w:t>
             </w:r>
           </w:p>
         </w:tc>
@@ -5127,7 +4922,7 @@
               </w:rPr>
             </w:pPr>
             <w:r>
-              <w:t>0,5</w:t>
+              <w:t>0,1</w:t>
             </w:r>
           </w:p>
         </w:tc>
@@ -5223,7 +5018,7 @@
               <w:rPr>
                 <w:i/>
               </w:rPr>
-              <w:t>350</w:t>
+              <w:t>70</w:t>
             </w:r>
           </w:p>
         </w:tc>
@@ -5436,7 +5231,7 @@
               </w:rPr>
             </w:pPr>
             <w:r>
-              <w:t>0,25</w:t>
+              <w:t>0,1</w:t>
             </w:r>
           </w:p>
         </w:tc>
@@ -5532,7 +5327,7 @@
               <w:rPr>
                 <w:i/>
               </w:rPr>
-              <w:t>175</w:t>
+              <w:t>70</w:t>
             </w:r>
           </w:p>
         </w:tc>
@@ -5589,7 +5384,13 @@
               </w:rPr>
             </w:pPr>
             <w:r>
-              <w:t>0,5</w:t>
+              <w:t>0,</w:t>
+            </w:r>
+            <w:r>
+              <w:t>7</w:t>
+            </w:r>
+            <w:r>
+              <w:t>5</w:t>
             </w:r>
           </w:p>
         </w:tc>
@@ -5685,7 +5486,7 @@
               <w:rPr>
                 <w:i/>
               </w:rPr>
-              <w:t>350</w:t>
+              <w:t>525</w:t>
             </w:r>
           </w:p>
         </w:tc>
@@ -5743,7 +5544,13 @@
               </w:rPr>
             </w:pPr>
             <w:r>
-              <w:t>0,5</w:t>
+              <w:t>0,</w:t>
+            </w:r>
+            <w:r>
+              <w:t>7</w:t>
+            </w:r>
+            <w:r>
+              <w:t>5</w:t>
             </w:r>
           </w:p>
         </w:tc>
@@ -5839,7 +5646,7 @@
               <w:rPr>
                 <w:i/>
               </w:rPr>
-              <w:t>350</w:t>
+              <w:t>525</w:t>
             </w:r>
           </w:p>
         </w:tc>
@@ -5896,7 +5703,13 @@
               </w:rPr>
             </w:pPr>
             <w:r>
-              <w:t>1</w:t>
+              <w:t>0.</w:t>
+            </w:r>
+            <w:r>
+              <w:t>7</w:t>
+            </w:r>
+            <w:r>
+              <w:t>5</w:t>
             </w:r>
           </w:p>
         </w:tc>
@@ -5992,7 +5805,7 @@
               <w:rPr>
                 <w:i/>
               </w:rPr>
-              <w:t>700</w:t>
+              <w:t>525</w:t>
             </w:r>
           </w:p>
         </w:tc>
@@ -6081,13 +5894,7 @@
               <w:rPr>
                 <w:i/>
               </w:rPr>
-              <w:t xml:space="preserve">Dev </w:t>
-            </w:r>
-            <w:r>
-              <w:rPr>
-                <w:i/>
-              </w:rPr>
-              <w:t>Back</w:t>
+              <w:t>Dev Back</w:t>
             </w:r>
           </w:p>
         </w:tc>
@@ -6179,13 +5986,7 @@
               <w:spacing w:line="240" w:lineRule="auto"/>
             </w:pPr>
             <w:r>
-              <w:t>Réaliser une récupération de l’ensemble des point</w:t>
-            </w:r>
-            <w:r>
-              <w:t>s</w:t>
-            </w:r>
-            <w:r>
-              <w:t xml:space="preserve"> d’expédition potentiels dans une zone géographique donnée située autour d’un emplacement</w:t>
+              <w:t>Réaliser une récupération de l’ensemble des points d’expédition potentiels dans une zone géographique donnée située autour d’un emplacement</w:t>
             </w:r>
           </w:p>
         </w:tc>
@@ -6211,7 +6012,22 @@
               <w:spacing w:line="240" w:lineRule="auto"/>
             </w:pPr>
             <w:r>
-              <w:t>0,5</w:t>
+              <w:rPr>
+                <w:i/>
+              </w:rPr>
+              <w:t>0,</w:t>
+            </w:r>
+            <w:r>
+              <w:rPr>
+                <w:i/>
+              </w:rPr>
+              <w:t>3</w:t>
+            </w:r>
+            <w:r>
+              <w:rPr>
+                <w:i/>
+              </w:rPr>
+              <w:t>5</w:t>
             </w:r>
           </w:p>
         </w:tc>
@@ -6307,7 +6123,7 @@
               <w:rPr>
                 <w:i/>
               </w:rPr>
-              <w:t>350</w:t>
+              <w:t>245</w:t>
             </w:r>
           </w:p>
         </w:tc>
@@ -6364,7 +6180,13 @@
               </w:rPr>
             </w:pPr>
             <w:r>
-              <w:t>1</w:t>
+              <w:t>0.</w:t>
+            </w:r>
+            <w:r>
+              <w:t>7</w:t>
+            </w:r>
+            <w:r>
+              <w:t>5</w:t>
             </w:r>
           </w:p>
         </w:tc>
@@ -6460,7 +6282,7 @@
               <w:rPr>
                 <w:i/>
               </w:rPr>
-              <w:t>700</w:t>
+              <w:t>525</w:t>
             </w:r>
           </w:p>
         </w:tc>
@@ -6517,7 +6339,13 @@
               </w:rPr>
             </w:pPr>
             <w:r>
-              <w:t>0,5</w:t>
+              <w:t>0,</w:t>
+            </w:r>
+            <w:r>
+              <w:t>7</w:t>
+            </w:r>
+            <w:r>
+              <w:t>5</w:t>
             </w:r>
           </w:p>
         </w:tc>
@@ -6613,7 +6441,7 @@
               <w:rPr>
                 <w:i/>
               </w:rPr>
-              <w:t>350</w:t>
+              <w:t>525</w:t>
             </w:r>
           </w:p>
         </w:tc>
@@ -6702,13 +6530,7 @@
               <w:rPr>
                 <w:i/>
               </w:rPr>
-              <w:t xml:space="preserve">Dev </w:t>
-            </w:r>
-            <w:r>
-              <w:rPr>
-                <w:i/>
-              </w:rPr>
-              <w:t>Front</w:t>
+              <w:t>Dev Front</w:t>
             </w:r>
           </w:p>
         </w:tc>
@@ -6829,7 +6651,13 @@
               </w:rPr>
             </w:pPr>
             <w:r>
-              <w:t>1</w:t>
+              <w:t>0,</w:t>
+            </w:r>
+            <w:r>
+              <w:t>7</w:t>
+            </w:r>
+            <w:r>
+              <w:t>5</w:t>
             </w:r>
           </w:p>
         </w:tc>
@@ -6861,13 +6689,7 @@
               <w:rPr>
                 <w:i/>
               </w:rPr>
-              <w:t xml:space="preserve">Dev </w:t>
-            </w:r>
-            <w:r>
-              <w:rPr>
-                <w:i/>
-              </w:rPr>
-              <w:t>Front</w:t>
+              <w:t>Dev Front</w:t>
             </w:r>
           </w:p>
         </w:tc>
@@ -6931,7 +6753,7 @@
               <w:rPr>
                 <w:i/>
               </w:rPr>
-              <w:t>700</w:t>
+              <w:t>525</w:t>
             </w:r>
           </w:p>
         </w:tc>
@@ -6988,7 +6810,13 @@
               </w:rPr>
             </w:pPr>
             <w:r>
-              <w:t>0,5</w:t>
+              <w:t>0,</w:t>
+            </w:r>
+            <w:r>
+              <w:t>7</w:t>
+            </w:r>
+            <w:r>
+              <w:t>5</w:t>
             </w:r>
           </w:p>
         </w:tc>
@@ -7084,7 +6912,7 @@
               <w:rPr>
                 <w:i/>
               </w:rPr>
-              <w:t>350</w:t>
+              <w:t>525</w:t>
             </w:r>
           </w:p>
         </w:tc>
@@ -7141,7 +6969,13 @@
               </w:rPr>
             </w:pPr>
             <w:r>
-              <w:t>0,5</w:t>
+              <w:t>0,</w:t>
+            </w:r>
+            <w:r>
+              <w:t>7</w:t>
+            </w:r>
+            <w:r>
+              <w:t>5</w:t>
             </w:r>
           </w:p>
         </w:tc>
@@ -7237,7 +7071,7 @@
               <w:rPr>
                 <w:i/>
               </w:rPr>
-              <w:t>350</w:t>
+              <w:t>525</w:t>
             </w:r>
           </w:p>
         </w:tc>
@@ -7265,13 +7099,8 @@
               <w:spacing w:line="240" w:lineRule="auto"/>
             </w:pPr>
             <w:r>
-              <w:t xml:space="preserve">Réaliser des tests E2E pour valider la navigation depuis, dans et vers l’application </w:t>
-            </w:r>
-            <w:proofErr w:type="spellStart"/>
-            <w:r>
-              <w:t>DeliveryFit</w:t>
-            </w:r>
-            <w:proofErr w:type="spellEnd"/>
+              <w:t>Réaliser des tests E2E pour valider la navigation depuis, dans et vers l’application DeliveryFit</w:t>
+            </w:r>
           </w:p>
         </w:tc>
         <w:tc>
@@ -7576,15 +7405,7 @@
               <w:spacing w:line="240" w:lineRule="auto"/>
             </w:pPr>
             <w:r>
-              <w:t xml:space="preserve">Vérifier la sécurité de l’application </w:t>
-            </w:r>
-            <w:proofErr w:type="spellStart"/>
-            <w:r>
-              <w:t>DeliveryFit</w:t>
-            </w:r>
-            <w:proofErr w:type="spellEnd"/>
-            <w:r>
-              <w:t xml:space="preserve"> (authentification requise, routes et méthode de transfert des données entre backend et frontend)</w:t>
+              <w:t>Vérifier la sécurité de l’application DeliveryFit (authentification requise, routes et méthode de transfert des données entre backend et frontend)</w:t>
             </w:r>
           </w:p>
         </w:tc>
@@ -7613,7 +7434,13 @@
               </w:rPr>
             </w:pPr>
             <w:r>
-              <w:t>0,5</w:t>
+              <w:t>0,</w:t>
+            </w:r>
+            <w:r>
+              <w:t>7</w:t>
+            </w:r>
+            <w:r>
+              <w:t>5</w:t>
             </w:r>
           </w:p>
         </w:tc>
@@ -7709,7 +7536,7 @@
               <w:rPr>
                 <w:i/>
               </w:rPr>
-              <w:t>400</w:t>
+              <w:t>600</w:t>
             </w:r>
           </w:p>
         </w:tc>
@@ -7766,7 +7593,7 @@
               </w:rPr>
             </w:pPr>
             <w:r>
-              <w:t>0,5</w:t>
+              <w:t>0,2</w:t>
             </w:r>
           </w:p>
         </w:tc>
@@ -7862,7 +7689,7 @@
               <w:rPr>
                 <w:i/>
               </w:rPr>
-              <w:t>400</w:t>
+              <w:t>160</w:t>
             </w:r>
           </w:p>
         </w:tc>
@@ -7919,7 +7746,7 @@
               </w:rPr>
             </w:pPr>
             <w:r>
-              <w:t>0,5</w:t>
+              <w:t>0,2</w:t>
             </w:r>
           </w:p>
         </w:tc>
@@ -8015,7 +7842,7 @@
               <w:rPr>
                 <w:i/>
               </w:rPr>
-              <w:t>400</w:t>
+              <w:t>160</w:t>
             </w:r>
           </w:p>
         </w:tc>
@@ -8072,7 +7899,7 @@
               </w:rPr>
             </w:pPr>
             <w:r>
-              <w:t>0,25</w:t>
+              <w:t>0,2</w:t>
             </w:r>
           </w:p>
         </w:tc>
@@ -8168,7 +7995,7 @@
               <w:rPr>
                 <w:i/>
               </w:rPr>
-              <w:t>200</w:t>
+              <w:t>160</w:t>
             </w:r>
           </w:p>
         </w:tc>
@@ -8222,7 +8049,7 @@
               <w:spacing w:line="240" w:lineRule="auto"/>
             </w:pPr>
             <w:r>
-              <w:t>0,25</w:t>
+              <w:t>0,1</w:t>
             </w:r>
           </w:p>
         </w:tc>
@@ -8318,7 +8145,7 @@
               <w:rPr>
                 <w:i/>
               </w:rPr>
-              <w:t>200</w:t>
+              <w:t>80</w:t>
             </w:r>
           </w:p>
         </w:tc>
@@ -8372,7 +8199,7 @@
               <w:spacing w:line="240" w:lineRule="auto"/>
             </w:pPr>
             <w:r>
-              <w:t>0,25</w:t>
+              <w:t>0,1</w:t>
             </w:r>
           </w:p>
         </w:tc>
@@ -8468,7 +8295,7 @@
               <w:rPr>
                 <w:i/>
               </w:rPr>
-              <w:t>550</w:t>
+              <w:t>220</w:t>
             </w:r>
           </w:p>
         </w:tc>
@@ -8522,7 +8349,7 @@
               <w:spacing w:line="240" w:lineRule="auto"/>
             </w:pPr>
             <w:r>
-              <w:t>0,25</w:t>
+              <w:t>0,1</w:t>
             </w:r>
           </w:p>
         </w:tc>
@@ -8618,157 +8445,7 @@
               <w:rPr>
                 <w:i/>
               </w:rPr>
-              <w:t>200</w:t>
-            </w:r>
-          </w:p>
-        </w:tc>
-      </w:tr>
-      <w:tr>
-        <w:tc>
-          <w:tcPr>
-            <w:tcW w:w="6369" w:type="dxa"/>
-            <w:tcBorders>
-              <w:top w:val="single" w:sz="8" w:space="0" w:color="000000"/>
-              <w:left w:val="single" w:sz="8" w:space="0" w:color="000000"/>
-              <w:bottom w:val="single" w:sz="8" w:space="0" w:color="000000"/>
-              <w:right w:val="single" w:sz="8" w:space="0" w:color="000000"/>
-            </w:tcBorders>
-            <w:tcMar>
-              <w:top w:w="100" w:type="dxa"/>
-              <w:left w:w="100" w:type="dxa"/>
-              <w:bottom w:w="100" w:type="dxa"/>
-              <w:right w:w="100" w:type="dxa"/>
-            </w:tcMar>
-          </w:tcPr>
-          <w:p>
-            <w:pPr>
-              <w:pStyle w:val="Standard"/>
-              <w:spacing w:line="240" w:lineRule="auto"/>
-            </w:pPr>
-            <w:r>
-              <w:t>Correctifs potentiels à réaliser à l’issue de la première réunion avec le client</w:t>
-            </w:r>
-          </w:p>
-        </w:tc>
-        <w:tc>
-          <w:tcPr>
-            <w:tcW w:w="992" w:type="dxa"/>
-            <w:tcBorders>
-              <w:top w:val="single" w:sz="8" w:space="0" w:color="000000"/>
-              <w:left w:val="single" w:sz="8" w:space="0" w:color="000000"/>
-              <w:bottom w:val="single" w:sz="8" w:space="0" w:color="000000"/>
-              <w:right w:val="single" w:sz="8" w:space="0" w:color="000000"/>
-            </w:tcBorders>
-            <w:tcMar>
-              <w:top w:w="100" w:type="dxa"/>
-              <w:left w:w="100" w:type="dxa"/>
-              <w:bottom w:w="100" w:type="dxa"/>
-              <w:right w:w="100" w:type="dxa"/>
-            </w:tcMar>
-          </w:tcPr>
-          <w:p>
-            <w:pPr>
-              <w:pStyle w:val="Standard"/>
-              <w:spacing w:line="240" w:lineRule="auto"/>
-            </w:pPr>
-            <w:r>
-              <w:t>1</w:t>
-            </w:r>
-          </w:p>
-        </w:tc>
-        <w:tc>
-          <w:tcPr>
-            <w:tcW w:w="1418" w:type="dxa"/>
-            <w:tcBorders>
-              <w:top w:val="single" w:sz="8" w:space="0" w:color="000000"/>
-              <w:left w:val="single" w:sz="8" w:space="0" w:color="000000"/>
-              <w:bottom w:val="single" w:sz="8" w:space="0" w:color="000000"/>
-              <w:right w:val="single" w:sz="8" w:space="0" w:color="000000"/>
-            </w:tcBorders>
-            <w:tcMar>
-              <w:top w:w="100" w:type="dxa"/>
-              <w:left w:w="100" w:type="dxa"/>
-              <w:bottom w:w="100" w:type="dxa"/>
-              <w:right w:w="100" w:type="dxa"/>
-            </w:tcMar>
-          </w:tcPr>
-          <w:p>
-            <w:pPr>
-              <w:pStyle w:val="Standard"/>
-              <w:spacing w:line="240" w:lineRule="auto"/>
-              <w:rPr>
-                <w:i/>
-              </w:rPr>
-            </w:pPr>
-            <w:r>
-              <w:rPr>
-                <w:i/>
-              </w:rPr>
-              <w:t>Devs</w:t>
-            </w:r>
-          </w:p>
-        </w:tc>
-        <w:tc>
-          <w:tcPr>
-            <w:tcW w:w="709" w:type="dxa"/>
-            <w:tcBorders>
-              <w:top w:val="single" w:sz="8" w:space="0" w:color="000000"/>
-              <w:left w:val="single" w:sz="8" w:space="0" w:color="000000"/>
-              <w:bottom w:val="single" w:sz="8" w:space="0" w:color="000000"/>
-              <w:right w:val="single" w:sz="8" w:space="0" w:color="000000"/>
-            </w:tcBorders>
-            <w:tcMar>
-              <w:top w:w="100" w:type="dxa"/>
-              <w:left w:w="100" w:type="dxa"/>
-              <w:bottom w:w="100" w:type="dxa"/>
-              <w:right w:w="100" w:type="dxa"/>
-            </w:tcMar>
-          </w:tcPr>
-          <w:p>
-            <w:pPr>
-              <w:pStyle w:val="Standard"/>
-              <w:spacing w:line="240" w:lineRule="auto"/>
-              <w:rPr>
-                <w:i/>
-              </w:rPr>
-            </w:pPr>
-            <w:r>
-              <w:rPr>
-                <w:i/>
-              </w:rPr>
-              <w:t>1400</w:t>
-            </w:r>
-          </w:p>
-        </w:tc>
-        <w:tc>
-          <w:tcPr>
-            <w:tcW w:w="850" w:type="dxa"/>
-            <w:tcBorders>
-              <w:top w:val="single" w:sz="8" w:space="0" w:color="000000"/>
-              <w:left w:val="single" w:sz="8" w:space="0" w:color="000000"/>
-              <w:bottom w:val="single" w:sz="8" w:space="0" w:color="000000"/>
-              <w:right w:val="single" w:sz="8" w:space="0" w:color="000000"/>
-            </w:tcBorders>
-            <w:tcMar>
-              <w:top w:w="100" w:type="dxa"/>
-              <w:left w:w="100" w:type="dxa"/>
-              <w:bottom w:w="100" w:type="dxa"/>
-              <w:right w:w="100" w:type="dxa"/>
-            </w:tcMar>
-          </w:tcPr>
-          <w:p>
-            <w:pPr>
-              <w:pStyle w:val="Standard"/>
-              <w:spacing w:line="240" w:lineRule="auto"/>
-              <w:rPr>
-                <w:i/>
-              </w:rPr>
-            </w:pPr>
-            <w:r>
-              <w:rPr>
-                <w:i/>
-              </w:rPr>
-              <w:t>1400</w:t>
+              <w:t>80</w:t>
             </w:r>
           </w:p>
         </w:tc>
@@ -8830,8 +8507,11 @@
         <w:t xml:space="preserve"> a été réalisée en équipe. Chaque risque a été évalué sous la forme de sa </w:t>
       </w:r>
       <w:r>
+        <w:t xml:space="preserve">probabilité d’apparition et de son impact sur le projet global. En multipliant ces deux valeurs (dont les limites vont de 1 à 5), on obtient un niveau de risque. Ce niveau permet la quantification du risque. Plus ce </w:t>
+      </w:r>
+      <w:r>
         <w:lastRenderedPageBreak/>
-        <w:t>probabilité d’apparition et de son impact sur le projet global. En multipliant ces deux valeurs (dont les limites vont de 1 à 5), on obtient un niveau de risque. Ce niveau permet la quantification du risque. Plus ce niveau est grand, plus le risque est élevé. Pour chaque risque, un plan d’action a été prévu de sorte à pouvoir anticiper au maximum l’arrivée de ce problème lors du développement / livraison du produit au client.</w:t>
+        <w:t>niveau est grand, plus le risque est élevé. Pour chaque risque, un plan d’action a été prévu de sorte à pouvoir anticiper au maximum l’arrivée de ce problème lors du développement / livraison du produit au client.</w:t>
       </w:r>
     </w:p>
     <w:p>
@@ -9399,21 +9079,8 @@
               <w:pStyle w:val="Standard"/>
             </w:pPr>
             <w:r>
-              <w:t>Utiliser Docker Compose/</w:t>
-            </w:r>
-            <w:proofErr w:type="spellStart"/>
-            <w:r>
-              <w:t>Kubernetes</w:t>
-            </w:r>
-            <w:proofErr w:type="spellEnd"/>
-            <w:r>
-              <w:t xml:space="preserve">, monitoring de la communication </w:t>
-            </w:r>
-            <w:proofErr w:type="spellStart"/>
-            <w:r>
-              <w:t>inter-services</w:t>
-            </w:r>
-            <w:proofErr w:type="spellEnd"/>
+              <w:t>Utiliser Docker Compose/Kubernetes, monitoring de la communication inter-services</w:t>
+            </w:r>
           </w:p>
         </w:tc>
       </w:tr>
@@ -9428,15 +9095,7 @@
               <w:pStyle w:val="Standard"/>
             </w:pPr>
             <w:r>
-              <w:t>Non-disponibilité du service de notification (</w:t>
-            </w:r>
-            <w:proofErr w:type="spellStart"/>
-            <w:r>
-              <w:t>RabbitMQ</w:t>
-            </w:r>
-            <w:proofErr w:type="spellEnd"/>
-            <w:r>
-              <w:t>/Kafka)</w:t>
+              <w:t>Non-disponibilité du service de notification (RabbitMQ/Kafka)</w:t>
             </w:r>
           </w:p>
         </w:tc>
@@ -9492,15 +9151,7 @@
               <w:pStyle w:val="Standard"/>
             </w:pPr>
             <w:r>
-              <w:t xml:space="preserve">Mettre en place un mécanisme de </w:t>
-            </w:r>
-            <w:proofErr w:type="spellStart"/>
-            <w:r>
-              <w:t>retry</w:t>
-            </w:r>
-            <w:proofErr w:type="spellEnd"/>
-            <w:r>
-              <w:t xml:space="preserve"> et un monitoring de la queue</w:t>
+              <w:t>Mettre en place un mécanisme de retry et un monitoring de la queue</w:t>
             </w:r>
           </w:p>
         </w:tc>
@@ -9572,15 +9223,7 @@
               <w:pStyle w:val="Standard"/>
             </w:pPr>
             <w:r>
-              <w:t xml:space="preserve">Optimisation du backend, UX </w:t>
-            </w:r>
-            <w:proofErr w:type="spellStart"/>
-            <w:r>
-              <w:t>testing</w:t>
-            </w:r>
-            <w:proofErr w:type="spellEnd"/>
-            <w:r>
-              <w:t xml:space="preserve"> et feedback utilisateurs</w:t>
+              <w:t>Optimisation du backend, UX testing et feedback utilisateurs</w:t>
             </w:r>
           </w:p>
         </w:tc>
@@ -9705,7 +9348,43 @@
           <w:bCs/>
           <w:i/>
         </w:rPr>
-        <w:t>9 525€</w:t>
+        <w:t>8</w:t>
+      </w:r>
+      <w:r>
+        <w:rPr>
+          <w:rFonts w:ascii="Roboto" w:eastAsia="Roboto" w:hAnsi="Roboto" w:cs="Roboto"/>
+          <w:b/>
+          <w:bCs/>
+          <w:i/>
+        </w:rPr>
+        <w:t xml:space="preserve"> </w:t>
+      </w:r>
+      <w:r>
+        <w:rPr>
+          <w:rFonts w:ascii="Roboto" w:eastAsia="Roboto" w:hAnsi="Roboto" w:cs="Roboto"/>
+          <w:b/>
+          <w:bCs/>
+          <w:i/>
+        </w:rPr>
+        <w:t>5</w:t>
+      </w:r>
+      <w:r>
+        <w:rPr>
+          <w:rFonts w:ascii="Roboto" w:eastAsia="Roboto" w:hAnsi="Roboto" w:cs="Roboto"/>
+          <w:b/>
+          <w:bCs/>
+          <w:i/>
+        </w:rPr>
+        <w:t>3</w:t>
+      </w:r>
+      <w:r>
+        <w:rPr>
+          <w:rFonts w:ascii="Roboto" w:eastAsia="Roboto" w:hAnsi="Roboto" w:cs="Roboto"/>
+          <w:b/>
+          <w:bCs/>
+          <w:i/>
+        </w:rPr>
+        <w:t>5€</w:t>
       </w:r>
       <w:r>
         <w:rPr>
@@ -9760,23 +9439,70 @@
           <w:rFonts w:ascii="Roboto" w:eastAsia="Roboto" w:hAnsi="Roboto" w:cs="Roboto"/>
           <w:i/>
         </w:rPr>
-        <w:t xml:space="preserve">Ce budget est estimé dans le cas où le développement ne se voit pas entravé par des retours négatifs au niveau du produit entrainant un retour sur le travail préalable. Une marge estimée à un jour de travail supplémentaire en cas de correctif ferait passer le budget à </w:t>
-      </w:r>
-      <w:r>
-        <w:rPr>
-          <w:rFonts w:ascii="Roboto" w:eastAsia="Roboto" w:hAnsi="Roboto" w:cs="Roboto"/>
-          <w:b/>
-          <w:bCs/>
-          <w:i/>
-        </w:rPr>
-        <w:t>10 925€</w:t>
+        <w:t xml:space="preserve">Ce budget est estimé dans le cas où le développement se voit entravé par </w:t>
       </w:r>
       <w:r>
         <w:rPr>
           <w:rFonts w:ascii="Roboto" w:eastAsia="Roboto" w:hAnsi="Roboto" w:cs="Roboto"/>
           <w:i/>
         </w:rPr>
-        <w:t xml:space="preserve"> (un jour de travail des deux développeurs). </w:t>
+        <w:t xml:space="preserve">soucis techniques ou </w:t>
+      </w:r>
+      <w:r>
+        <w:rPr>
+          <w:rFonts w:ascii="Roboto" w:eastAsia="Roboto" w:hAnsi="Roboto" w:cs="Roboto"/>
+          <w:i/>
+        </w:rPr>
+        <w:t>des retours négatifs au niveau du produit</w:t>
+      </w:r>
+      <w:r>
+        <w:rPr>
+          <w:rFonts w:ascii="Roboto" w:eastAsia="Roboto" w:hAnsi="Roboto" w:cs="Roboto"/>
+          <w:i/>
+        </w:rPr>
+        <w:t xml:space="preserve">, ce dernier </w:t>
+      </w:r>
+      <w:r>
+        <w:rPr>
+          <w:rFonts w:ascii="Roboto" w:eastAsia="Roboto" w:hAnsi="Roboto" w:cs="Roboto"/>
+          <w:i/>
+        </w:rPr>
+        <w:t xml:space="preserve">entrainant un retour sur le travail préalable. Une marge </w:t>
+      </w:r>
+      <w:r>
+        <w:rPr>
+          <w:rFonts w:ascii="Roboto" w:eastAsia="Roboto" w:hAnsi="Roboto" w:cs="Roboto"/>
+          <w:i/>
+        </w:rPr>
+        <w:t xml:space="preserve">a été </w:t>
+      </w:r>
+      <w:r>
+        <w:rPr>
+          <w:rFonts w:ascii="Roboto" w:eastAsia="Roboto" w:hAnsi="Roboto" w:cs="Roboto"/>
+          <w:i/>
+        </w:rPr>
+        <w:t xml:space="preserve">estimée </w:t>
+      </w:r>
+      <w:r>
+        <w:rPr>
+          <w:rFonts w:ascii="Roboto" w:eastAsia="Roboto" w:hAnsi="Roboto" w:cs="Roboto"/>
+          <w:i/>
+        </w:rPr>
+        <w:t xml:space="preserve">au niveau de chaque tâche en temps </w:t>
+      </w:r>
+      <w:r>
+        <w:rPr>
+          <w:rFonts w:ascii="Roboto" w:eastAsia="Roboto" w:hAnsi="Roboto" w:cs="Roboto"/>
+          <w:i/>
+        </w:rPr>
+        <w:t>supplémentaire en cas de correctif</w:t>
+      </w:r>
+      <w:r>
+        <w:rPr>
+          <w:rFonts w:ascii="Roboto" w:eastAsia="Roboto" w:hAnsi="Roboto" w:cs="Roboto"/>
+          <w:i/>
+        </w:rPr>
+        <w:t>.</w:t>
       </w:r>
     </w:p>
     <w:p>
@@ -9824,7 +9550,14 @@
           <w:bCs/>
           <w:i/>
         </w:rPr>
-        <w:t xml:space="preserve">algorithme </w:t>
+        <w:t>algorithme plus avancé</w:t>
+      </w:r>
+      <w:r>
+        <w:rPr>
+          <w:rFonts w:ascii="Roboto" w:eastAsia="Roboto" w:hAnsi="Roboto" w:cs="Roboto"/>
+          <w:i/>
+        </w:rPr>
+        <w:t xml:space="preserve"> de sélection du point d’expédition basé sur la vérification, après la distance à parcourir pour le livreur, des stocks du magasin. Cette proposition est estimée à un budget de </w:t>
       </w:r>
       <w:r>
         <w:rPr>
@@ -9833,11 +9566,36 @@
           <w:bCs/>
           <w:i/>
         </w:rPr>
-        <w:t>plus avancé</w:t>
+        <w:t>9 335</w:t>
       </w:r>
       <w:r>
         <w:rPr>
           <w:rFonts w:ascii="Roboto" w:eastAsia="Roboto" w:hAnsi="Roboto" w:cs="Roboto"/>
+          <w:b/>
+          <w:bCs/>
+          <w:i/>
+        </w:rPr>
+        <w:t>€</w:t>
+      </w:r>
+      <w:r>
+        <w:rPr>
+          <w:rFonts w:ascii="Roboto" w:eastAsia="Roboto" w:hAnsi="Roboto" w:cs="Roboto"/>
+          <w:i/>
+        </w:rPr>
+        <w:t xml:space="preserve">, </w:t>
+      </w:r>
+      <w:r>
+        <w:rPr>
+          <w:rFonts w:ascii="Roboto" w:eastAsia="Roboto" w:hAnsi="Roboto" w:cs="Roboto"/>
+          <w:i/>
+        </w:rPr>
+        <w:t>avec</w:t>
+      </w:r>
+      <w:r>
+        <w:rPr>
+          <w:rFonts w:ascii="Roboto" w:eastAsia="Roboto" w:hAnsi="Roboto" w:cs="Roboto"/>
+          <w:b/>
+          <w:bCs/>
           <w:i/>
         </w:rPr>
         <w:t xml:space="preserve"> </w:t>
@@ -9847,39 +9605,14 @@
           <w:rFonts w:ascii="Roboto" w:eastAsia="Roboto" w:hAnsi="Roboto" w:cs="Roboto"/>
           <w:i/>
         </w:rPr>
-        <w:t xml:space="preserve">de sélection du point d’expédition basé sur la vérification, après la distance à parcourir pour le livreur, des stocks du magasin. Cette proposition est estimée à un budget de </w:t>
-      </w:r>
-      <w:r>
-        <w:rPr>
-          <w:rFonts w:ascii="Roboto" w:eastAsia="Roboto" w:hAnsi="Roboto" w:cs="Roboto"/>
-          <w:b/>
-          <w:bCs/>
-          <w:i/>
-        </w:rPr>
-        <w:t>10 875€</w:t>
+        <w:t>encore une fois des marges</w:t>
       </w:r>
       <w:r>
         <w:rPr>
           <w:rFonts w:ascii="Roboto" w:eastAsia="Roboto" w:hAnsi="Roboto" w:cs="Roboto"/>
           <w:i/>
         </w:rPr>
-        <w:t xml:space="preserve">, ou </w:t>
-      </w:r>
-      <w:r>
-        <w:rPr>
-          <w:rFonts w:ascii="Roboto" w:eastAsia="Roboto" w:hAnsi="Roboto" w:cs="Roboto"/>
-          <w:b/>
-          <w:bCs/>
-          <w:i/>
-        </w:rPr>
-        <w:t>13 075€</w:t>
-      </w:r>
-      <w:r>
-        <w:rPr>
-          <w:rFonts w:ascii="Roboto" w:eastAsia="Roboto" w:hAnsi="Roboto" w:cs="Roboto"/>
-          <w:i/>
-        </w:rPr>
-        <w:t xml:space="preserve"> en cas de besoin d’une journée de travail de plus pour l’ensemble de l’équipe en cas de retour négatifs à la suite du premier livrable ou de soucis techniques.</w:t>
+        <w:t xml:space="preserve"> en cas de retour négatifs à la suite du premier livrable ou de soucis techniques.</w:t>
       </w:r>
     </w:p>
     <w:p>
@@ -10873,6 +10606,7 @@
   <w:style w:type="character" w:default="1" w:styleId="Policepardfaut">
     <w:name w:val="Default Paragraph Font"/>
     <w:uiPriority w:val="1"/>
+    <w:semiHidden/>
     <w:unhideWhenUsed/>
   </w:style>
   <w:style w:type="table" w:default="1" w:styleId="TableauNormal">

</xml_diff>